<commit_message>
schimbari multe in acelasi commit ayaye
</commit_message>
<xml_diff>
--- a/Ledger/ledger.cs.docx
+++ b/Ledger/ledger.cs.docx
@@ -439,19 +439,7 @@
           </w:tcPr>
           <w:p>
             <w:r>
-              <w:t>&lt;%if(r.</w:t>
-            </w:r>
-            <w:r>
-              <w:t xml:space="preserve"> </w:t>
-            </w:r>
-            <w:r>
-              <w:t>debitValue!= 0){Write(r.</w:t>
-            </w:r>
-            <w:r>
-              <w:t xml:space="preserve"> </w:t>
-            </w:r>
-            <w:r>
-              <w:t>debitValue);}%&gt;</w:t>
+              <w:t>&lt;%if(r. debitValue!= 0){Write(r. debitValue);}%&gt;</w:t>
             </w:r>
           </w:p>
         </w:tc>
@@ -465,19 +453,7 @@
           </w:tcPr>
           <w:p>
             <w:r>
-              <w:t>&lt;%if(r.</w:t>
-            </w:r>
-            <w:r>
-              <w:t xml:space="preserve"> </w:t>
-            </w:r>
-            <w:r>
-              <w:t>creditRecordId!= 0){Write(r.</w:t>
-            </w:r>
-            <w:r>
-              <w:t xml:space="preserve"> </w:t>
-            </w:r>
-            <w:r>
-              <w:t>creditRecordId);}%&gt;</w:t>
+              <w:t>&lt;%if(r. creditRecordId!= 0){Write(r. creditRecordId);}%&gt;</w:t>
             </w:r>
           </w:p>
         </w:tc>
@@ -490,19 +466,7 @@
           </w:tcPr>
           <w:p>
             <w:r>
-              <w:t>&lt;%if(r.</w:t>
-            </w:r>
-            <w:r>
-              <w:t xml:space="preserve"> </w:t>
-            </w:r>
-            <w:r>
-              <w:t>creditValue!= 0){Write(r.</w:t>
-            </w:r>
-            <w:r>
-              <w:t xml:space="preserve"> </w:t>
-            </w:r>
-            <w:r>
-              <w:t>creditValue);}%&gt;</w:t>
+              <w:t>&lt;%if(r. creditValue!= 0){Write(r. creditValue);}%&gt;</w:t>
             </w:r>
           </w:p>
         </w:tc>
@@ -520,10 +484,10 @@
         <w:tblLook w:val="04A0" w:firstRow="1" w:lastRow="0" w:firstColumn="1" w:lastColumn="0" w:noHBand="0" w:noVBand="1"/>
       </w:tblPr>
       <w:tblGrid>
-        <w:gridCol w:w="2451"/>
-        <w:gridCol w:w="2746"/>
-        <w:gridCol w:w="2451"/>
-        <w:gridCol w:w="2809"/>
+        <w:gridCol w:w="2359"/>
+        <w:gridCol w:w="2901"/>
+        <w:gridCol w:w="2360"/>
+        <w:gridCol w:w="2837"/>
       </w:tblGrid>
       <w:tr>
         <w:tc>
@@ -763,7 +727,15 @@
                 <w:szCs w:val="24"/>
                 <w:lang w:val="en-US"/>
               </w:rPr>
-              <w:t>SOLD FINAL DEBITOR</w:t>
+              <w:t xml:space="preserve">SOLD FINAL </w:t>
+            </w:r>
+            <w:r>
+              <w:rPr>
+                <w:sz w:val="24"/>
+                <w:szCs w:val="24"/>
+                <w:lang w:val="en-US"/>
+              </w:rPr>
+              <w:t>CREDITOR</w:t>
             </w:r>
           </w:p>
         </w:tc>
@@ -789,7 +761,55 @@
                 <w:szCs w:val="24"/>
                 <w:lang w:val="en-US"/>
               </w:rPr>
-              <w:t>&lt;%=a.SoldFinal%&gt;</w:t>
+              <w:t>&lt;%</w:t>
+            </w:r>
+            <w:r>
+              <w:rPr>
+                <w:sz w:val="24"/>
+                <w:szCs w:val="24"/>
+                <w:lang w:val="en-US"/>
+              </w:rPr>
+              <w:t xml:space="preserve">if(a.TipSoldFinal== </w:t>
+            </w:r>
+            <w:r>
+              <w:rPr>
+                <w:sz w:val="24"/>
+                <w:szCs w:val="24"/>
+                <w:lang w:val="en-US"/>
+              </w:rPr>
+              <w:t>LedgerRecord.</w:t>
+            </w:r>
+            <w:r>
+              <w:rPr>
+                <w:sz w:val="24"/>
+                <w:szCs w:val="24"/>
+                <w:lang w:val="en-US"/>
+              </w:rPr>
+              <w:t>TSF.Creditor) {Write(</w:t>
+            </w:r>
+            <w:r>
+              <w:rPr>
+                <w:sz w:val="24"/>
+                <w:szCs w:val="24"/>
+                <w:lang w:val="en-US"/>
+              </w:rPr>
+              <w:t>a.SoldFinal</w:t>
+            </w:r>
+            <w:r>
+              <w:rPr>
+                <w:sz w:val="24"/>
+                <w:szCs w:val="24"/>
+                <w:lang w:val="en-US"/>
+              </w:rPr>
+              <w:t>);}</w:t>
+            </w:r>
+            <w:r>
+              <w:rPr>
+                <w:sz w:val="24"/>
+                <w:szCs w:val="24"/>
+                <w:lang w:val="en-US"/>
+              </w:rPr>
+              <w:t>%&gt;</w:t>
             </w:r>
           </w:p>
         </w:tc>
@@ -815,7 +835,15 @@
                 <w:szCs w:val="24"/>
                 <w:lang w:val="en-US"/>
               </w:rPr>
-              <w:t>SOLD FINAL CREDITOR</w:t>
+              <w:t xml:space="preserve">SOLD FINAL </w:t>
+            </w:r>
+            <w:r>
+              <w:rPr>
+                <w:sz w:val="24"/>
+                <w:szCs w:val="24"/>
+                <w:lang w:val="en-US"/>
+              </w:rPr>
+              <w:t>DEBITOR</w:t>
             </w:r>
           </w:p>
         </w:tc>
@@ -840,7 +868,7 @@
                 <w:szCs w:val="24"/>
                 <w:lang w:val="en-US"/>
               </w:rPr>
-              <w:t>&lt;%=a.TipSoldFinal%&gt;</w:t>
+              <w:t>&lt;%if(a.TipSoldFinal== LedgerRecord.TSF.Debitor) {Write(a.SoldFinal);}%&gt;</w:t>
             </w:r>
           </w:p>
         </w:tc>

</xml_diff>